<commit_message>
ADD: Anmerkung von Berkling
Projektmanagementtools im Abstract erwaehnt
</commit_message>
<xml_diff>
--- a/Abstract_der_Studienarbeit.docx
+++ b/Abstract_der_Studienarbeit.docx
@@ -29,27 +29,7 @@
           <w:sz w:val="32"/>
           <w:szCs w:val="32"/>
         </w:rPr>
-        <w:t xml:space="preserve"> </w:t>
-      </w:r>
-      <w:proofErr w:type="gramStart"/>
-      <w:r>
-        <w:rPr>
-          <w:rStyle w:val="IntensivesZitatZchn"/>
-          <w:rFonts w:ascii="Century Gothic" w:hAnsi="Century Gothic"/>
-          <w:sz w:val="32"/>
-          <w:szCs w:val="32"/>
-        </w:rPr>
-        <w:t>der</w:t>
-      </w:r>
-      <w:proofErr w:type="gramEnd"/>
-      <w:r>
-        <w:rPr>
-          <w:rStyle w:val="IntensivesZitatZchn"/>
-          <w:rFonts w:ascii="Century Gothic" w:hAnsi="Century Gothic"/>
-          <w:sz w:val="32"/>
-          <w:szCs w:val="32"/>
-        </w:rPr>
-        <w:t xml:space="preserve"> Studienarbeit</w:t>
+        <w:t xml:space="preserve"> der Studienarbeit</w:t>
       </w:r>
     </w:p>
     <w:p>
@@ -62,30 +42,8 @@
         <w:rPr>
           <w:rFonts w:ascii="Century Gothic" w:hAnsi="Century Gothic"/>
         </w:rPr>
-        <w:t xml:space="preserve">Vergleich der drei agilen Softwareentwicklungsprozesse Crystal, </w:t>
+        <w:t>Vergleich der drei agilen Softwareentwicklungsprozesse Crystal, Scrum und Kanban</w:t>
       </w:r>
-      <w:proofErr w:type="spellStart"/>
-      <w:r>
-        <w:rPr>
-          <w:rFonts w:ascii="Century Gothic" w:hAnsi="Century Gothic"/>
-        </w:rPr>
-        <w:t>Scrum</w:t>
-      </w:r>
-      <w:proofErr w:type="spellEnd"/>
-      <w:r>
-        <w:rPr>
-          <w:rFonts w:ascii="Century Gothic" w:hAnsi="Century Gothic"/>
-        </w:rPr>
-        <w:t xml:space="preserve"> und </w:t>
-      </w:r>
-      <w:proofErr w:type="spellStart"/>
-      <w:r>
-        <w:rPr>
-          <w:rFonts w:ascii="Century Gothic" w:hAnsi="Century Gothic"/>
-        </w:rPr>
-        <w:t>Kanban</w:t>
-      </w:r>
-      <w:proofErr w:type="spellEnd"/>
     </w:p>
     <w:p>
       <w:pPr>
@@ -128,29 +86,41 @@
           <w:rFonts w:ascii="Century Gothic" w:hAnsi="Century Gothic"/>
         </w:rPr>
       </w:pPr>
-    </w:p>
-    <w:p>
-      <w:pPr>
-        <w:rPr>
-          <w:rStyle w:val="IntensiveHervorhebung"/>
-          <w:rFonts w:ascii="Century Gothic" w:hAnsi="Century Gothic"/>
-        </w:rPr>
-      </w:pPr>
       <w:r>
         <w:rPr>
-          <w:rStyle w:val="IntensiveHervorhebung"/>
-          <w:rFonts w:ascii="Century Gothic" w:hAnsi="Century Gothic"/>
-        </w:rPr>
-        <w:t>Teilnehmer mit Zuordnung zum Teilt</w:t>
+          <w:rFonts w:ascii="Century Gothic" w:hAnsi="Century Gothic"/>
+        </w:rPr>
+        <w:t>Unter anderem</w:t>
       </w:r>
       <w:bookmarkStart w:id="0" w:name="_GoBack"/>
       <w:bookmarkEnd w:id="0"/>
       <w:r>
         <w:rPr>
+          <w:rFonts w:ascii="Century Gothic" w:hAnsi="Century Gothic"/>
+        </w:rPr>
+        <w:t xml:space="preserve"> werden eine Reihe von Projektmanagementtools als Plattform evaluiert, inwiefern die Plattform diese Prozesse unterstützt. Eine dieser Plattformen wird JIRA sein.</w:t>
+      </w:r>
+    </w:p>
+    <w:p>
+      <w:pPr>
+        <w:rPr>
+          <w:rFonts w:ascii="Century Gothic" w:hAnsi="Century Gothic"/>
+        </w:rPr>
+      </w:pPr>
+    </w:p>
+    <w:p>
+      <w:pPr>
+        <w:rPr>
           <w:rStyle w:val="IntensiveHervorhebung"/>
           <w:rFonts w:ascii="Century Gothic" w:hAnsi="Century Gothic"/>
         </w:rPr>
-        <w:t>hema</w:t>
+      </w:pPr>
+      <w:r>
+        <w:rPr>
+          <w:rStyle w:val="IntensiveHervorhebung"/>
+          <w:rFonts w:ascii="Century Gothic" w:hAnsi="Century Gothic"/>
+        </w:rPr>
+        <w:t>Teilnehmer mit Zuordnung zum Teilthema</w:t>
       </w:r>
     </w:p>
     <w:p>
@@ -172,19 +142,11 @@
           <w:rFonts w:ascii="Century Gothic" w:hAnsi="Century Gothic"/>
         </w:rPr>
       </w:pPr>
-      <w:proofErr w:type="spellStart"/>
       <w:r>
         <w:rPr>
           <w:rFonts w:ascii="Century Gothic" w:hAnsi="Century Gothic"/>
         </w:rPr>
-        <w:t>Scrum</w:t>
-      </w:r>
-      <w:proofErr w:type="spellEnd"/>
-      <w:r>
-        <w:rPr>
-          <w:rFonts w:ascii="Century Gothic" w:hAnsi="Century Gothic"/>
-        </w:rPr>
-        <w:t>: Yvonne Meininger</w:t>
+        <w:t>Scrum: Yvonne Meininger</w:t>
       </w:r>
     </w:p>
     <w:p>
@@ -193,19 +155,11 @@
           <w:rFonts w:ascii="Century Gothic" w:hAnsi="Century Gothic"/>
         </w:rPr>
       </w:pPr>
-      <w:proofErr w:type="spellStart"/>
       <w:r>
         <w:rPr>
           <w:rFonts w:ascii="Century Gothic" w:hAnsi="Century Gothic"/>
         </w:rPr>
-        <w:t>Kanban</w:t>
-      </w:r>
-      <w:proofErr w:type="spellEnd"/>
-      <w:r>
-        <w:rPr>
-          <w:rFonts w:ascii="Century Gothic" w:hAnsi="Century Gothic"/>
-        </w:rPr>
-        <w:t>: Christiane Helmchen</w:t>
+        <w:t>Kanban: Christiane Helmchen</w:t>
       </w:r>
     </w:p>
     <w:sectPr>

</xml_diff>